<commit_message>
updated sprint specific docs accordingly
</commit_message>
<xml_diff>
--- a/Docs/Tester/Έλεγχοι ui και function χωρισμένα σε sprint/Sprint two/Function spec second sprint (user screens).docx
+++ b/Docs/Tester/Έλεγχοι ui και function χωρισμένα σε sprint/Sprint two/Function spec second sprint (user screens).docx
@@ -1466,13 +1466,41 @@
       <w:pPr>
         <w:pStyle w:val="a3"/>
         <w:rPr>
-          <w:rFonts w:ascii="Times New Roman" w:eastAsia="Times New Roman" w:hAnsi="Times New Roman" w:cs="Times New Roman"/>
-          <w:sz w:val="24"/>
-          <w:szCs w:val="24"/>
-        </w:rPr>
-      </w:pPr>
-    </w:p>
-    <w:p/>
+          <w:rFonts w:ascii="Times New Roman" w:hAnsi="Times New Roman" w:cs="Times New Roman"/>
+          <w:sz w:val="24"/>
+          <w:szCs w:val="24"/>
+          <w:lang w:val="en-US"/>
+        </w:rPr>
+      </w:pPr>
+    </w:p>
+    <w:p>
+      <w:pPr>
+        <w:pStyle w:val="a3"/>
+        <w:rPr>
+          <w:rFonts w:ascii="Times New Roman" w:hAnsi="Times New Roman" w:cs="Times New Roman"/>
+          <w:sz w:val="24"/>
+          <w:szCs w:val="24"/>
+        </w:rPr>
+      </w:pPr>
+      <w:r>
+        <w:rPr>
+          <w:rFonts w:ascii="Times New Roman" w:hAnsi="Times New Roman" w:cs="Times New Roman"/>
+          <w:sz w:val="24"/>
+          <w:szCs w:val="24"/>
+        </w:rPr>
+        <w:t>Κατά την διάρκεια των αλλαγών της εφαρμογής ολοκληρώθηκαν κάποιοι έλεγχοι που αφορούσανε τα στοιχεία των χρηστών και συγκεκριμένα την αλλαγή κωδικού από το μενού αλλαγής στοιχείων το οποίο οδηγούσε στην δυσλειτουργία του συστήματος. Έχει γίνει κατάλληλη αναφορά. Η διόρθωση του σφάλματος κόστισε 1 εργατοώρα.</w:t>
+      </w:r>
+    </w:p>
+    <w:p>
+      <w:pPr>
+        <w:pStyle w:val="a3"/>
+        <w:rPr>
+          <w:rFonts w:ascii="Times New Roman" w:hAnsi="Times New Roman" w:cs="Times New Roman"/>
+          <w:sz w:val="24"/>
+          <w:szCs w:val="24"/>
+        </w:rPr>
+      </w:pPr>
+    </w:p>
     <w:sectPr>
       <w:pgSz w:w="11906" w:h="16838"/>
       <w:pgMar w:top="1440" w:right="1800" w:bottom="1440" w:left="1800" w:header="708" w:footer="708" w:gutter="0"/>

</xml_diff>